<commit_message>
minor updates to ppm; file renaming
</commit_message>
<xml_diff>
--- a/docs/ppm_outputs explained.docx
+++ b/docs/ppm_outputs explained.docx
@@ -1356,6 +1356,198 @@
         </w:rPr>
         <w:t xml:space="preserve"> [1:</w:t>
       </w:r>
+      <w:commentRangeStart w:id="6"/>
+      <w:r>
+        <w:rPr>
+          <w:rFonts w:asciiTheme="majorHAnsi" w:hAnsiTheme="majorHAnsi" w:cstheme="majorHAnsi"/>
+          <w:sz w:val="20"/>
+          <w:szCs w:val="20"/>
+        </w:rPr>
+        <w:t>200028</w:t>
+      </w:r>
+      <w:commentRangeEnd w:id="6"/>
+      <w:r>
+        <w:rPr>
+          <w:rStyle w:val="CommentReference"/>
+        </w:rPr>
+        <w:commentReference w:id="6"/>
+      </w:r>
+      <w:r>
+        <w:rPr>
+          <w:rFonts w:asciiTheme="majorHAnsi" w:hAnsiTheme="majorHAnsi" w:cstheme="majorHAnsi"/>
+          <w:sz w:val="20"/>
+          <w:szCs w:val="20"/>
+        </w:rPr>
+        <w:t>, 1] 0.108 0.108 0.108 0.108 0.108 ...</w:t>
+      </w:r>
+    </w:p>
+    <w:p>
+      <w:pPr>
+        <w:rPr>
+          <w:rFonts w:asciiTheme="majorHAnsi" w:hAnsiTheme="majorHAnsi" w:cstheme="majorHAnsi"/>
+          <w:sz w:val="20"/>
+          <w:szCs w:val="20"/>
+        </w:rPr>
+      </w:pPr>
+      <w:r>
+        <w:rPr>
+          <w:rFonts w:asciiTheme="majorHAnsi" w:hAnsiTheme="majorHAnsi" w:cstheme="majorHAnsi"/>
+          <w:sz w:val="20"/>
+          <w:szCs w:val="20"/>
+        </w:rPr>
+        <w:t xml:space="preserve">  </w:t>
+      </w:r>
+      <w:proofErr w:type="gramStart"/>
+      <w:r>
+        <w:rPr>
+          <w:rFonts w:asciiTheme="majorHAnsi" w:hAnsiTheme="majorHAnsi" w:cstheme="majorHAnsi"/>
+          <w:sz w:val="20"/>
+          <w:szCs w:val="20"/>
+        </w:rPr>
+        <w:t>..</w:t>
+      </w:r>
+      <w:proofErr w:type="gramEnd"/>
+      <w:r>
+        <w:rPr>
+          <w:rFonts w:asciiTheme="majorHAnsi" w:hAnsiTheme="majorHAnsi" w:cstheme="majorHAnsi"/>
+          <w:sz w:val="20"/>
+          <w:szCs w:val="20"/>
+        </w:rPr>
+        <w:t xml:space="preserve">- </w:t>
+      </w:r>
+      <w:proofErr w:type="spellStart"/>
+      <w:r>
+        <w:rPr>
+          <w:rFonts w:asciiTheme="majorHAnsi" w:hAnsiTheme="majorHAnsi" w:cstheme="majorHAnsi"/>
+          <w:sz w:val="20"/>
+          <w:szCs w:val="20"/>
+        </w:rPr>
+        <w:t>attr</w:t>
+      </w:r>
+      <w:proofErr w:type="spellEnd"/>
+      <w:r>
+        <w:rPr>
+          <w:rFonts w:asciiTheme="majorHAnsi" w:hAnsiTheme="majorHAnsi" w:cstheme="majorHAnsi"/>
+          <w:sz w:val="20"/>
+          <w:szCs w:val="20"/>
+        </w:rPr>
+        <w:t>(*, "</w:t>
+      </w:r>
+      <w:proofErr w:type="spellStart"/>
+      <w:r>
+        <w:rPr>
+          <w:rFonts w:asciiTheme="majorHAnsi" w:hAnsiTheme="majorHAnsi" w:cstheme="majorHAnsi"/>
+          <w:sz w:val="20"/>
+          <w:szCs w:val="20"/>
+        </w:rPr>
+        <w:t>dimnames</w:t>
+      </w:r>
+      <w:proofErr w:type="spellEnd"/>
+      <w:r>
+        <w:rPr>
+          <w:rFonts w:asciiTheme="majorHAnsi" w:hAnsiTheme="majorHAnsi" w:cstheme="majorHAnsi"/>
+          <w:sz w:val="20"/>
+          <w:szCs w:val="20"/>
+        </w:rPr>
+        <w:t>")=List of 2</w:t>
+      </w:r>
+    </w:p>
+    <w:p>
+      <w:pPr>
+        <w:rPr>
+          <w:rFonts w:asciiTheme="majorHAnsi" w:hAnsiTheme="majorHAnsi" w:cstheme="majorHAnsi"/>
+          <w:sz w:val="20"/>
+          <w:szCs w:val="20"/>
+        </w:rPr>
+      </w:pPr>
+      <w:r>
+        <w:rPr>
+          <w:rFonts w:asciiTheme="majorHAnsi" w:hAnsiTheme="majorHAnsi" w:cstheme="majorHAnsi"/>
+          <w:sz w:val="20"/>
+          <w:szCs w:val="20"/>
+        </w:rPr>
+        <w:t xml:space="preserve">  .. </w:t>
+      </w:r>
+      <w:proofErr w:type="gramStart"/>
+      <w:r>
+        <w:rPr>
+          <w:rFonts w:asciiTheme="majorHAnsi" w:hAnsiTheme="majorHAnsi" w:cstheme="majorHAnsi"/>
+          <w:sz w:val="20"/>
+          <w:szCs w:val="20"/>
+        </w:rPr>
+        <w:t>..</w:t>
+      </w:r>
+      <w:proofErr w:type="gramEnd"/>
+      <w:r>
+        <w:rPr>
+          <w:rFonts w:asciiTheme="majorHAnsi" w:hAnsiTheme="majorHAnsi" w:cstheme="majorHAnsi"/>
+          <w:sz w:val="20"/>
+          <w:szCs w:val="20"/>
+        </w:rPr>
+        <w:t xml:space="preserve">$ : </w:t>
+      </w:r>
+      <w:proofErr w:type="spellStart"/>
+      <w:r>
+        <w:rPr>
+          <w:rFonts w:asciiTheme="majorHAnsi" w:hAnsiTheme="majorHAnsi" w:cstheme="majorHAnsi"/>
+          <w:sz w:val="20"/>
+          <w:szCs w:val="20"/>
+        </w:rPr>
+        <w:t>chr</w:t>
+      </w:r>
+      <w:proofErr w:type="spellEnd"/>
+      <w:r>
+        <w:rPr>
+          <w:rFonts w:asciiTheme="majorHAnsi" w:hAnsiTheme="majorHAnsi" w:cstheme="majorHAnsi"/>
+          <w:sz w:val="20"/>
+          <w:szCs w:val="20"/>
+        </w:rPr>
+        <w:t xml:space="preserve"> [1:200028] "687" "688" "689" "690" ...</w:t>
+      </w:r>
+    </w:p>
+    <w:p>
+      <w:pPr>
+        <w:rPr>
+          <w:rFonts w:asciiTheme="majorHAnsi" w:hAnsiTheme="majorHAnsi" w:cstheme="majorHAnsi"/>
+          <w:sz w:val="20"/>
+          <w:szCs w:val="20"/>
+        </w:rPr>
+      </w:pPr>
+      <w:r>
+        <w:rPr>
+          <w:rFonts w:asciiTheme="majorHAnsi" w:hAnsiTheme="majorHAnsi" w:cstheme="majorHAnsi"/>
+          <w:sz w:val="20"/>
+          <w:szCs w:val="20"/>
+        </w:rPr>
+        <w:t xml:space="preserve">  .. </w:t>
+      </w:r>
+      <w:proofErr w:type="gramStart"/>
+      <w:r>
+        <w:rPr>
+          <w:rFonts w:asciiTheme="majorHAnsi" w:hAnsiTheme="majorHAnsi" w:cstheme="majorHAnsi"/>
+          <w:sz w:val="20"/>
+          <w:szCs w:val="20"/>
+        </w:rPr>
+        <w:t>..</w:t>
+      </w:r>
+      <w:proofErr w:type="gramEnd"/>
+      <w:r>
+        <w:rPr>
+          <w:rFonts w:asciiTheme="majorHAnsi" w:hAnsiTheme="majorHAnsi" w:cstheme="majorHAnsi"/>
+          <w:sz w:val="20"/>
+          <w:szCs w:val="20"/>
+        </w:rPr>
+        <w:t>$ : NULL</w:t>
+      </w:r>
+    </w:p>
+    <w:p>
+      <w:pPr>
+        <w:rPr>
+          <w:rFonts w:asciiTheme="majorHAnsi" w:hAnsiTheme="majorHAnsi" w:cstheme="majorHAnsi"/>
+          <w:sz w:val="20"/>
+          <w:szCs w:val="20"/>
+        </w:rPr>
+      </w:pPr>
       <w:commentRangeStart w:id="7"/>
       <w:r>
         <w:rPr>
@@ -1363,7 +1555,43 @@
           <w:sz w:val="20"/>
           <w:szCs w:val="20"/>
         </w:rPr>
-        <w:t>200028</w:t>
+        <w:t xml:space="preserve"> $ likelihood    </w:t>
+      </w:r>
+      <w:proofErr w:type="gramStart"/>
+      <w:r>
+        <w:rPr>
+          <w:rFonts w:asciiTheme="majorHAnsi" w:hAnsiTheme="majorHAnsi" w:cstheme="majorHAnsi"/>
+          <w:sz w:val="20"/>
+          <w:szCs w:val="20"/>
+        </w:rPr>
+        <w:t xml:space="preserve">  :</w:t>
+      </w:r>
+      <w:proofErr w:type="gramEnd"/>
+      <w:r>
+        <w:rPr>
+          <w:rFonts w:asciiTheme="majorHAnsi" w:hAnsiTheme="majorHAnsi" w:cstheme="majorHAnsi"/>
+          <w:sz w:val="20"/>
+          <w:szCs w:val="20"/>
+        </w:rPr>
+        <w:t xml:space="preserve"> </w:t>
+      </w:r>
+      <w:proofErr w:type="spellStart"/>
+      <w:r>
+        <w:rPr>
+          <w:rFonts w:asciiTheme="majorHAnsi" w:hAnsiTheme="majorHAnsi" w:cstheme="majorHAnsi"/>
+          <w:sz w:val="20"/>
+          <w:szCs w:val="20"/>
+        </w:rPr>
+        <w:t>num</w:t>
+      </w:r>
+      <w:proofErr w:type="spellEnd"/>
+      <w:r>
+        <w:rPr>
+          <w:rFonts w:asciiTheme="majorHAnsi" w:hAnsiTheme="majorHAnsi" w:cstheme="majorHAnsi"/>
+          <w:sz w:val="20"/>
+          <w:szCs w:val="20"/>
+        </w:rPr>
+        <w:t xml:space="preserve"> -158</w:t>
       </w:r>
       <w:commentRangeEnd w:id="7"/>
       <w:r>
@@ -1371,234 +1599,6 @@
           <w:rStyle w:val="CommentReference"/>
         </w:rPr>
         <w:commentReference w:id="7"/>
-      </w:r>
-      <w:r>
-        <w:rPr>
-          <w:rFonts w:asciiTheme="majorHAnsi" w:hAnsiTheme="majorHAnsi" w:cstheme="majorHAnsi"/>
-          <w:sz w:val="20"/>
-          <w:szCs w:val="20"/>
-        </w:rPr>
-        <w:t>, 1] 0.108 0.108 0.108 0.108 0.108 ...</w:t>
-      </w:r>
-    </w:p>
-    <w:p>
-      <w:pPr>
-        <w:rPr>
-          <w:rFonts w:asciiTheme="majorHAnsi" w:hAnsiTheme="majorHAnsi" w:cstheme="majorHAnsi"/>
-          <w:sz w:val="20"/>
-          <w:szCs w:val="20"/>
-        </w:rPr>
-      </w:pPr>
-      <w:r>
-        <w:rPr>
-          <w:rFonts w:asciiTheme="majorHAnsi" w:hAnsiTheme="majorHAnsi" w:cstheme="majorHAnsi"/>
-          <w:sz w:val="20"/>
-          <w:szCs w:val="20"/>
-        </w:rPr>
-        <w:t xml:space="preserve">  </w:t>
-      </w:r>
-      <w:proofErr w:type="gramStart"/>
-      <w:r>
-        <w:rPr>
-          <w:rFonts w:asciiTheme="majorHAnsi" w:hAnsiTheme="majorHAnsi" w:cstheme="majorHAnsi"/>
-          <w:sz w:val="20"/>
-          <w:szCs w:val="20"/>
-        </w:rPr>
-        <w:t>..</w:t>
-      </w:r>
-      <w:proofErr w:type="gramEnd"/>
-      <w:r>
-        <w:rPr>
-          <w:rFonts w:asciiTheme="majorHAnsi" w:hAnsiTheme="majorHAnsi" w:cstheme="majorHAnsi"/>
-          <w:sz w:val="20"/>
-          <w:szCs w:val="20"/>
-        </w:rPr>
-        <w:t xml:space="preserve">- </w:t>
-      </w:r>
-      <w:proofErr w:type="spellStart"/>
-      <w:r>
-        <w:rPr>
-          <w:rFonts w:asciiTheme="majorHAnsi" w:hAnsiTheme="majorHAnsi" w:cstheme="majorHAnsi"/>
-          <w:sz w:val="20"/>
-          <w:szCs w:val="20"/>
-        </w:rPr>
-        <w:t>attr</w:t>
-      </w:r>
-      <w:proofErr w:type="spellEnd"/>
-      <w:r>
-        <w:rPr>
-          <w:rFonts w:asciiTheme="majorHAnsi" w:hAnsiTheme="majorHAnsi" w:cstheme="majorHAnsi"/>
-          <w:sz w:val="20"/>
-          <w:szCs w:val="20"/>
-        </w:rPr>
-        <w:t>(*, "</w:t>
-      </w:r>
-      <w:proofErr w:type="spellStart"/>
-      <w:r>
-        <w:rPr>
-          <w:rFonts w:asciiTheme="majorHAnsi" w:hAnsiTheme="majorHAnsi" w:cstheme="majorHAnsi"/>
-          <w:sz w:val="20"/>
-          <w:szCs w:val="20"/>
-        </w:rPr>
-        <w:t>dimnames</w:t>
-      </w:r>
-      <w:proofErr w:type="spellEnd"/>
-      <w:r>
-        <w:rPr>
-          <w:rFonts w:asciiTheme="majorHAnsi" w:hAnsiTheme="majorHAnsi" w:cstheme="majorHAnsi"/>
-          <w:sz w:val="20"/>
-          <w:szCs w:val="20"/>
-        </w:rPr>
-        <w:t>")=List of 2</w:t>
-      </w:r>
-    </w:p>
-    <w:p>
-      <w:pPr>
-        <w:rPr>
-          <w:rFonts w:asciiTheme="majorHAnsi" w:hAnsiTheme="majorHAnsi" w:cstheme="majorHAnsi"/>
-          <w:sz w:val="20"/>
-          <w:szCs w:val="20"/>
-        </w:rPr>
-      </w:pPr>
-      <w:r>
-        <w:rPr>
-          <w:rFonts w:asciiTheme="majorHAnsi" w:hAnsiTheme="majorHAnsi" w:cstheme="majorHAnsi"/>
-          <w:sz w:val="20"/>
-          <w:szCs w:val="20"/>
-        </w:rPr>
-        <w:t xml:space="preserve">  .. </w:t>
-      </w:r>
-      <w:proofErr w:type="gramStart"/>
-      <w:r>
-        <w:rPr>
-          <w:rFonts w:asciiTheme="majorHAnsi" w:hAnsiTheme="majorHAnsi" w:cstheme="majorHAnsi"/>
-          <w:sz w:val="20"/>
-          <w:szCs w:val="20"/>
-        </w:rPr>
-        <w:t>..</w:t>
-      </w:r>
-      <w:proofErr w:type="gramEnd"/>
-      <w:r>
-        <w:rPr>
-          <w:rFonts w:asciiTheme="majorHAnsi" w:hAnsiTheme="majorHAnsi" w:cstheme="majorHAnsi"/>
-          <w:sz w:val="20"/>
-          <w:szCs w:val="20"/>
-        </w:rPr>
-        <w:t xml:space="preserve">$ : </w:t>
-      </w:r>
-      <w:proofErr w:type="spellStart"/>
-      <w:r>
-        <w:rPr>
-          <w:rFonts w:asciiTheme="majorHAnsi" w:hAnsiTheme="majorHAnsi" w:cstheme="majorHAnsi"/>
-          <w:sz w:val="20"/>
-          <w:szCs w:val="20"/>
-        </w:rPr>
-        <w:t>chr</w:t>
-      </w:r>
-      <w:proofErr w:type="spellEnd"/>
-      <w:r>
-        <w:rPr>
-          <w:rFonts w:asciiTheme="majorHAnsi" w:hAnsiTheme="majorHAnsi" w:cstheme="majorHAnsi"/>
-          <w:sz w:val="20"/>
-          <w:szCs w:val="20"/>
-        </w:rPr>
-        <w:t xml:space="preserve"> [1:200028] "687" "688" "689" "690" ...</w:t>
-      </w:r>
-    </w:p>
-    <w:p>
-      <w:pPr>
-        <w:rPr>
-          <w:rFonts w:asciiTheme="majorHAnsi" w:hAnsiTheme="majorHAnsi" w:cstheme="majorHAnsi"/>
-          <w:sz w:val="20"/>
-          <w:szCs w:val="20"/>
-        </w:rPr>
-      </w:pPr>
-      <w:r>
-        <w:rPr>
-          <w:rFonts w:asciiTheme="majorHAnsi" w:hAnsiTheme="majorHAnsi" w:cstheme="majorHAnsi"/>
-          <w:sz w:val="20"/>
-          <w:szCs w:val="20"/>
-        </w:rPr>
-        <w:t xml:space="preserve">  .. </w:t>
-      </w:r>
-      <w:proofErr w:type="gramStart"/>
-      <w:r>
-        <w:rPr>
-          <w:rFonts w:asciiTheme="majorHAnsi" w:hAnsiTheme="majorHAnsi" w:cstheme="majorHAnsi"/>
-          <w:sz w:val="20"/>
-          <w:szCs w:val="20"/>
-        </w:rPr>
-        <w:t>..</w:t>
-      </w:r>
-      <w:proofErr w:type="gramEnd"/>
-      <w:r>
-        <w:rPr>
-          <w:rFonts w:asciiTheme="majorHAnsi" w:hAnsiTheme="majorHAnsi" w:cstheme="majorHAnsi"/>
-          <w:sz w:val="20"/>
-          <w:szCs w:val="20"/>
-        </w:rPr>
-        <w:t>$ : NULL</w:t>
-      </w:r>
-    </w:p>
-    <w:p>
-      <w:pPr>
-        <w:rPr>
-          <w:rFonts w:asciiTheme="majorHAnsi" w:hAnsiTheme="majorHAnsi" w:cstheme="majorHAnsi"/>
-          <w:sz w:val="20"/>
-          <w:szCs w:val="20"/>
-        </w:rPr>
-      </w:pPr>
-      <w:commentRangeStart w:id="8"/>
-      <w:r>
-        <w:rPr>
-          <w:rFonts w:asciiTheme="majorHAnsi" w:hAnsiTheme="majorHAnsi" w:cstheme="majorHAnsi"/>
-          <w:sz w:val="20"/>
-          <w:szCs w:val="20"/>
-        </w:rPr>
-        <w:t xml:space="preserve"> $ likelihood    </w:t>
-      </w:r>
-      <w:proofErr w:type="gramStart"/>
-      <w:r>
-        <w:rPr>
-          <w:rFonts w:asciiTheme="majorHAnsi" w:hAnsiTheme="majorHAnsi" w:cstheme="majorHAnsi"/>
-          <w:sz w:val="20"/>
-          <w:szCs w:val="20"/>
-        </w:rPr>
-        <w:t xml:space="preserve">  :</w:t>
-      </w:r>
-      <w:proofErr w:type="gramEnd"/>
-      <w:r>
-        <w:rPr>
-          <w:rFonts w:asciiTheme="majorHAnsi" w:hAnsiTheme="majorHAnsi" w:cstheme="majorHAnsi"/>
-          <w:sz w:val="20"/>
-          <w:szCs w:val="20"/>
-        </w:rPr>
-        <w:t xml:space="preserve"> </w:t>
-      </w:r>
-      <w:proofErr w:type="spellStart"/>
-      <w:r>
-        <w:rPr>
-          <w:rFonts w:asciiTheme="majorHAnsi" w:hAnsiTheme="majorHAnsi" w:cstheme="majorHAnsi"/>
-          <w:sz w:val="20"/>
-          <w:szCs w:val="20"/>
-        </w:rPr>
-        <w:t>num</w:t>
-      </w:r>
-      <w:proofErr w:type="spellEnd"/>
-      <w:r>
-        <w:rPr>
-          <w:rFonts w:asciiTheme="majorHAnsi" w:hAnsiTheme="majorHAnsi" w:cstheme="majorHAnsi"/>
-          <w:sz w:val="20"/>
-          <w:szCs w:val="20"/>
-        </w:rPr>
-        <w:t xml:space="preserve"> -158</w:t>
-      </w:r>
-      <w:commentRangeEnd w:id="8"/>
-      <w:r>
-        <w:rPr>
-          <w:rStyle w:val="CommentReference"/>
-        </w:rPr>
-        <w:commentReference w:id="8"/>
       </w:r>
     </w:p>
     <w:p>
@@ -2416,7 +2416,7 @@
           <w:szCs w:val="20"/>
         </w:rPr>
       </w:pPr>
-      <w:commentRangeStart w:id="9"/>
+      <w:commentRangeStart w:id="8"/>
       <w:r>
         <w:rPr>
           <w:rFonts w:asciiTheme="majorHAnsi" w:hAnsiTheme="majorHAnsi" w:cstheme="majorHAnsi"/>
@@ -2443,12 +2443,12 @@
         </w:rPr>
         <w:t xml:space="preserve"> [1:8] "(Intercept)" "poly(X, Y, degree = 2, raw = FALSE)1.0" "poly(X, Y, degree = 2, raw = FALSE)2.0" "poly(X, Y, degree = 2, raw = FALSE)0.1" ...</w:t>
       </w:r>
-      <w:commentRangeEnd w:id="9"/>
+      <w:commentRangeEnd w:id="8"/>
       <w:r>
         <w:rPr>
           <w:rStyle w:val="CommentReference"/>
         </w:rPr>
-        <w:commentReference w:id="9"/>
+        <w:commentReference w:id="8"/>
       </w:r>
     </w:p>
     <w:p>
@@ -5248,6 +5248,1059 @@
           <w:szCs w:val="20"/>
         </w:rPr>
       </w:pPr>
+    </w:p>
+    <w:p>
+      <w:pPr>
+        <w:rPr>
+          <w:rFonts w:asciiTheme="majorHAnsi" w:hAnsiTheme="majorHAnsi" w:cstheme="majorHAnsi"/>
+          <w:sz w:val="20"/>
+          <w:szCs w:val="20"/>
+        </w:rPr>
+      </w:pPr>
+    </w:p>
+    <w:p>
+      <w:pPr>
+        <w:rPr>
+          <w:rFonts w:asciiTheme="majorHAnsi" w:hAnsiTheme="majorHAnsi" w:cstheme="majorHAnsi"/>
+          <w:sz w:val="20"/>
+          <w:szCs w:val="20"/>
+        </w:rPr>
+      </w:pPr>
+    </w:p>
+    <w:p>
+      <w:pPr>
+        <w:rPr>
+          <w:rFonts w:asciiTheme="majorHAnsi" w:hAnsiTheme="majorHAnsi" w:cstheme="majorHAnsi"/>
+          <w:sz w:val="20"/>
+          <w:szCs w:val="20"/>
+        </w:rPr>
+      </w:pPr>
+      <w:r>
+        <w:rPr>
+          <w:rFonts w:asciiTheme="majorHAnsi" w:hAnsiTheme="majorHAnsi" w:cstheme="majorHAnsi"/>
+          <w:sz w:val="20"/>
+          <w:szCs w:val="20"/>
+        </w:rPr>
+        <w:t>Error in models</w:t>
+      </w:r>
+    </w:p>
+    <w:p>
+      <w:pPr>
+        <w:shd w:val="clear" w:color="auto" w:fill="000000"/>
+        <w:tabs>
+          <w:tab w:val="left" w:pos="916"/>
+          <w:tab w:val="left" w:pos="1832"/>
+          <w:tab w:val="left" w:pos="2748"/>
+          <w:tab w:val="left" w:pos="3664"/>
+          <w:tab w:val="left" w:pos="4580"/>
+          <w:tab w:val="left" w:pos="5496"/>
+          <w:tab w:val="left" w:pos="6412"/>
+          <w:tab w:val="left" w:pos="7328"/>
+          <w:tab w:val="left" w:pos="8244"/>
+          <w:tab w:val="left" w:pos="9160"/>
+          <w:tab w:val="left" w:pos="10076"/>
+          <w:tab w:val="left" w:pos="10992"/>
+          <w:tab w:val="left" w:pos="11908"/>
+          <w:tab w:val="left" w:pos="12824"/>
+          <w:tab w:val="left" w:pos="13740"/>
+          <w:tab w:val="left" w:pos="14656"/>
+        </w:tabs>
+        <w:wordWrap w:val="0"/>
+        <w:rPr>
+          <w:rFonts w:ascii="Monaco" w:eastAsia="Times New Roman" w:hAnsi="Monaco" w:cs="Courier New"/>
+          <w:color w:val="DEDEDE"/>
+          <w:sz w:val="18"/>
+          <w:szCs w:val="18"/>
+          <w:lang w:val="en-AU"/>
+        </w:rPr>
+      </w:pPr>
+      <w:r>
+        <w:rPr>
+          <w:rFonts w:ascii="Monaco" w:eastAsia="Times New Roman" w:hAnsi="Monaco" w:cs="Courier New"/>
+          <w:color w:val="DEDEDE"/>
+          <w:sz w:val="18"/>
+          <w:szCs w:val="18"/>
+          <w:lang w:val="en-AU"/>
+        </w:rPr>
+        <w:t>Class 'try-error</w:t>
+      </w:r>
+      <w:proofErr w:type="gramStart"/>
+      <w:r>
+        <w:rPr>
+          <w:rFonts w:ascii="Monaco" w:eastAsia="Times New Roman" w:hAnsi="Monaco" w:cs="Courier New"/>
+          <w:color w:val="DEDEDE"/>
+          <w:sz w:val="18"/>
+          <w:szCs w:val="18"/>
+          <w:lang w:val="en-AU"/>
+        </w:rPr>
+        <w:t>'  atomic</w:t>
+      </w:r>
+      <w:proofErr w:type="gramEnd"/>
+      <w:r>
+        <w:rPr>
+          <w:rFonts w:ascii="Monaco" w:eastAsia="Times New Roman" w:hAnsi="Monaco" w:cs="Courier New"/>
+          <w:color w:val="DEDEDE"/>
+          <w:sz w:val="18"/>
+          <w:szCs w:val="18"/>
+          <w:lang w:val="en-AU"/>
+        </w:rPr>
+        <w:t xml:space="preserve"> [1:1] Error in </w:t>
+      </w:r>
+      <w:proofErr w:type="spellStart"/>
+      <w:r>
+        <w:rPr>
+          <w:rFonts w:ascii="Monaco" w:eastAsia="Times New Roman" w:hAnsi="Monaco" w:cs="Courier New"/>
+          <w:color w:val="DEDEDE"/>
+          <w:sz w:val="18"/>
+          <w:szCs w:val="18"/>
+          <w:lang w:val="en-AU"/>
+        </w:rPr>
+        <w:t>glm.fit</w:t>
+      </w:r>
+      <w:proofErr w:type="spellEnd"/>
+      <w:r>
+        <w:rPr>
+          <w:rFonts w:ascii="Monaco" w:eastAsia="Times New Roman" w:hAnsi="Monaco" w:cs="Courier New"/>
+          <w:color w:val="DEDEDE"/>
+          <w:sz w:val="18"/>
+          <w:szCs w:val="18"/>
+          <w:lang w:val="en-AU"/>
+        </w:rPr>
+        <w:t xml:space="preserve">(x = structure(c(1, 1, 1, 1, 1, 1, 1, 1, 1, 1, 1, 1, 1,  : </w:t>
+      </w:r>
+    </w:p>
+    <w:p>
+      <w:pPr>
+        <w:shd w:val="clear" w:color="auto" w:fill="000000"/>
+        <w:tabs>
+          <w:tab w:val="left" w:pos="916"/>
+          <w:tab w:val="left" w:pos="1832"/>
+          <w:tab w:val="left" w:pos="2748"/>
+          <w:tab w:val="left" w:pos="3664"/>
+          <w:tab w:val="left" w:pos="4580"/>
+          <w:tab w:val="left" w:pos="5496"/>
+          <w:tab w:val="left" w:pos="6412"/>
+          <w:tab w:val="left" w:pos="7328"/>
+          <w:tab w:val="left" w:pos="8244"/>
+          <w:tab w:val="left" w:pos="9160"/>
+          <w:tab w:val="left" w:pos="10076"/>
+          <w:tab w:val="left" w:pos="10992"/>
+          <w:tab w:val="left" w:pos="11908"/>
+          <w:tab w:val="left" w:pos="12824"/>
+          <w:tab w:val="left" w:pos="13740"/>
+          <w:tab w:val="left" w:pos="14656"/>
+        </w:tabs>
+        <w:wordWrap w:val="0"/>
+        <w:rPr>
+          <w:rFonts w:ascii="Monaco" w:eastAsia="Times New Roman" w:hAnsi="Monaco" w:cs="Courier New"/>
+          <w:color w:val="DEDEDE"/>
+          <w:sz w:val="18"/>
+          <w:szCs w:val="18"/>
+          <w:lang w:val="en-AU"/>
+        </w:rPr>
+      </w:pPr>
+      <w:r>
+        <w:rPr>
+          <w:rFonts w:ascii="Monaco" w:eastAsia="Times New Roman" w:hAnsi="Monaco" w:cs="Courier New"/>
+          <w:color w:val="DEDEDE"/>
+          <w:sz w:val="18"/>
+          <w:szCs w:val="18"/>
+          <w:lang w:val="en-AU"/>
+        </w:rPr>
+        <w:t xml:space="preserve">  NA/</w:t>
+      </w:r>
+      <w:proofErr w:type="spellStart"/>
+      <w:r>
+        <w:rPr>
+          <w:rFonts w:ascii="Monaco" w:eastAsia="Times New Roman" w:hAnsi="Monaco" w:cs="Courier New"/>
+          <w:color w:val="DEDEDE"/>
+          <w:sz w:val="18"/>
+          <w:szCs w:val="18"/>
+          <w:lang w:val="en-AU"/>
+        </w:rPr>
+        <w:t>NaN</w:t>
+      </w:r>
+      <w:proofErr w:type="spellEnd"/>
+      <w:r>
+        <w:rPr>
+          <w:rFonts w:ascii="Monaco" w:eastAsia="Times New Roman" w:hAnsi="Monaco" w:cs="Courier New"/>
+          <w:color w:val="DEDEDE"/>
+          <w:sz w:val="18"/>
+          <w:szCs w:val="18"/>
+          <w:lang w:val="en-AU"/>
+        </w:rPr>
+        <w:t>/Inf in 'x'</w:t>
+      </w:r>
+    </w:p>
+    <w:p>
+      <w:pPr>
+        <w:shd w:val="clear" w:color="auto" w:fill="000000"/>
+        <w:tabs>
+          <w:tab w:val="left" w:pos="916"/>
+          <w:tab w:val="left" w:pos="1832"/>
+          <w:tab w:val="left" w:pos="2748"/>
+          <w:tab w:val="left" w:pos="3664"/>
+          <w:tab w:val="left" w:pos="4580"/>
+          <w:tab w:val="left" w:pos="5496"/>
+          <w:tab w:val="left" w:pos="6412"/>
+          <w:tab w:val="left" w:pos="7328"/>
+          <w:tab w:val="left" w:pos="8244"/>
+          <w:tab w:val="left" w:pos="9160"/>
+          <w:tab w:val="left" w:pos="10076"/>
+          <w:tab w:val="left" w:pos="10992"/>
+          <w:tab w:val="left" w:pos="11908"/>
+          <w:tab w:val="left" w:pos="12824"/>
+          <w:tab w:val="left" w:pos="13740"/>
+          <w:tab w:val="left" w:pos="14656"/>
+        </w:tabs>
+        <w:wordWrap w:val="0"/>
+        <w:rPr>
+          <w:rFonts w:ascii="Monaco" w:eastAsia="Times New Roman" w:hAnsi="Monaco" w:cs="Courier New"/>
+          <w:color w:val="DEDEDE"/>
+          <w:sz w:val="18"/>
+          <w:szCs w:val="18"/>
+          <w:lang w:val="en-AU"/>
+        </w:rPr>
+      </w:pPr>
+    </w:p>
+    <w:p>
+      <w:pPr>
+        <w:shd w:val="clear" w:color="auto" w:fill="000000"/>
+        <w:tabs>
+          <w:tab w:val="left" w:pos="916"/>
+          <w:tab w:val="left" w:pos="1832"/>
+          <w:tab w:val="left" w:pos="2748"/>
+          <w:tab w:val="left" w:pos="3664"/>
+          <w:tab w:val="left" w:pos="4580"/>
+          <w:tab w:val="left" w:pos="5496"/>
+          <w:tab w:val="left" w:pos="6412"/>
+          <w:tab w:val="left" w:pos="7328"/>
+          <w:tab w:val="left" w:pos="8244"/>
+          <w:tab w:val="left" w:pos="9160"/>
+          <w:tab w:val="left" w:pos="10076"/>
+          <w:tab w:val="left" w:pos="10992"/>
+          <w:tab w:val="left" w:pos="11908"/>
+          <w:tab w:val="left" w:pos="12824"/>
+          <w:tab w:val="left" w:pos="13740"/>
+          <w:tab w:val="left" w:pos="14656"/>
+        </w:tabs>
+        <w:wordWrap w:val="0"/>
+        <w:rPr>
+          <w:rFonts w:ascii="Monaco" w:eastAsia="Times New Roman" w:hAnsi="Monaco" w:cs="Courier New"/>
+          <w:color w:val="DEDEDE"/>
+          <w:sz w:val="18"/>
+          <w:szCs w:val="18"/>
+          <w:lang w:val="en-AU"/>
+        </w:rPr>
+      </w:pPr>
+      <w:r>
+        <w:rPr>
+          <w:rFonts w:ascii="Monaco" w:eastAsia="Times New Roman" w:hAnsi="Monaco" w:cs="Courier New"/>
+          <w:color w:val="DEDEDE"/>
+          <w:sz w:val="18"/>
+          <w:szCs w:val="18"/>
+          <w:lang w:val="en-AU"/>
+        </w:rPr>
+        <w:t xml:space="preserve">  </w:t>
+      </w:r>
+      <w:proofErr w:type="gramStart"/>
+      <w:r>
+        <w:rPr>
+          <w:rFonts w:ascii="Monaco" w:eastAsia="Times New Roman" w:hAnsi="Monaco" w:cs="Courier New"/>
+          <w:color w:val="DEDEDE"/>
+          <w:sz w:val="18"/>
+          <w:szCs w:val="18"/>
+          <w:lang w:val="en-AU"/>
+        </w:rPr>
+        <w:t>..</w:t>
+      </w:r>
+      <w:proofErr w:type="gramEnd"/>
+      <w:r>
+        <w:rPr>
+          <w:rFonts w:ascii="Monaco" w:eastAsia="Times New Roman" w:hAnsi="Monaco" w:cs="Courier New"/>
+          <w:color w:val="DEDEDE"/>
+          <w:sz w:val="18"/>
+          <w:szCs w:val="18"/>
+          <w:lang w:val="en-AU"/>
+        </w:rPr>
+        <w:t xml:space="preserve">- </w:t>
+      </w:r>
+      <w:proofErr w:type="spellStart"/>
+      <w:r>
+        <w:rPr>
+          <w:rFonts w:ascii="Monaco" w:eastAsia="Times New Roman" w:hAnsi="Monaco" w:cs="Courier New"/>
+          <w:color w:val="DEDEDE"/>
+          <w:sz w:val="18"/>
+          <w:szCs w:val="18"/>
+          <w:lang w:val="en-AU"/>
+        </w:rPr>
+        <w:t>attr</w:t>
+      </w:r>
+      <w:proofErr w:type="spellEnd"/>
+      <w:r>
+        <w:rPr>
+          <w:rFonts w:ascii="Monaco" w:eastAsia="Times New Roman" w:hAnsi="Monaco" w:cs="Courier New"/>
+          <w:color w:val="DEDEDE"/>
+          <w:sz w:val="18"/>
+          <w:szCs w:val="18"/>
+          <w:lang w:val="en-AU"/>
+        </w:rPr>
+        <w:t>(*, "condition")=List of 2</w:t>
+      </w:r>
+    </w:p>
+    <w:p>
+      <w:pPr>
+        <w:shd w:val="clear" w:color="auto" w:fill="000000"/>
+        <w:tabs>
+          <w:tab w:val="left" w:pos="916"/>
+          <w:tab w:val="left" w:pos="1832"/>
+          <w:tab w:val="left" w:pos="2748"/>
+          <w:tab w:val="left" w:pos="3664"/>
+          <w:tab w:val="left" w:pos="4580"/>
+          <w:tab w:val="left" w:pos="5496"/>
+          <w:tab w:val="left" w:pos="6412"/>
+          <w:tab w:val="left" w:pos="7328"/>
+          <w:tab w:val="left" w:pos="8244"/>
+          <w:tab w:val="left" w:pos="9160"/>
+          <w:tab w:val="left" w:pos="10076"/>
+          <w:tab w:val="left" w:pos="10992"/>
+          <w:tab w:val="left" w:pos="11908"/>
+          <w:tab w:val="left" w:pos="12824"/>
+          <w:tab w:val="left" w:pos="13740"/>
+          <w:tab w:val="left" w:pos="14656"/>
+        </w:tabs>
+        <w:wordWrap w:val="0"/>
+        <w:rPr>
+          <w:rFonts w:ascii="Monaco" w:eastAsia="Times New Roman" w:hAnsi="Monaco" w:cs="Courier New"/>
+          <w:color w:val="DEDEDE"/>
+          <w:sz w:val="18"/>
+          <w:szCs w:val="18"/>
+          <w:lang w:val="en-AU"/>
+        </w:rPr>
+      </w:pPr>
+      <w:r>
+        <w:rPr>
+          <w:rFonts w:ascii="Monaco" w:eastAsia="Times New Roman" w:hAnsi="Monaco" w:cs="Courier New"/>
+          <w:color w:val="DEDEDE"/>
+          <w:sz w:val="18"/>
+          <w:szCs w:val="18"/>
+          <w:lang w:val="en-AU"/>
+        </w:rPr>
+        <w:t xml:space="preserve">  .. </w:t>
+      </w:r>
+      <w:proofErr w:type="gramStart"/>
+      <w:r>
+        <w:rPr>
+          <w:rFonts w:ascii="Monaco" w:eastAsia="Times New Roman" w:hAnsi="Monaco" w:cs="Courier New"/>
+          <w:color w:val="DEDEDE"/>
+          <w:sz w:val="18"/>
+          <w:szCs w:val="18"/>
+          <w:lang w:val="en-AU"/>
+        </w:rPr>
+        <w:t>..</w:t>
+      </w:r>
+      <w:proofErr w:type="gramEnd"/>
+      <w:r>
+        <w:rPr>
+          <w:rFonts w:ascii="Monaco" w:eastAsia="Times New Roman" w:hAnsi="Monaco" w:cs="Courier New"/>
+          <w:color w:val="DEDEDE"/>
+          <w:sz w:val="18"/>
+          <w:szCs w:val="18"/>
+          <w:lang w:val="en-AU"/>
+        </w:rPr>
+        <w:t xml:space="preserve">$ message: </w:t>
+      </w:r>
+      <w:proofErr w:type="spellStart"/>
+      <w:r>
+        <w:rPr>
+          <w:rFonts w:ascii="Monaco" w:eastAsia="Times New Roman" w:hAnsi="Monaco" w:cs="Courier New"/>
+          <w:color w:val="DEDEDE"/>
+          <w:sz w:val="18"/>
+          <w:szCs w:val="18"/>
+          <w:lang w:val="en-AU"/>
+        </w:rPr>
+        <w:t>chr</w:t>
+      </w:r>
+      <w:proofErr w:type="spellEnd"/>
+      <w:r>
+        <w:rPr>
+          <w:rFonts w:ascii="Monaco" w:eastAsia="Times New Roman" w:hAnsi="Monaco" w:cs="Courier New"/>
+          <w:color w:val="DEDEDE"/>
+          <w:sz w:val="18"/>
+          <w:szCs w:val="18"/>
+          <w:lang w:val="en-AU"/>
+        </w:rPr>
+        <w:t xml:space="preserve"> "NA/</w:t>
+      </w:r>
+      <w:proofErr w:type="spellStart"/>
+      <w:r>
+        <w:rPr>
+          <w:rFonts w:ascii="Monaco" w:eastAsia="Times New Roman" w:hAnsi="Monaco" w:cs="Courier New"/>
+          <w:color w:val="DEDEDE"/>
+          <w:sz w:val="18"/>
+          <w:szCs w:val="18"/>
+          <w:lang w:val="en-AU"/>
+        </w:rPr>
+        <w:t>NaN</w:t>
+      </w:r>
+      <w:proofErr w:type="spellEnd"/>
+      <w:r>
+        <w:rPr>
+          <w:rFonts w:ascii="Monaco" w:eastAsia="Times New Roman" w:hAnsi="Monaco" w:cs="Courier New"/>
+          <w:color w:val="DEDEDE"/>
+          <w:sz w:val="18"/>
+          <w:szCs w:val="18"/>
+          <w:lang w:val="en-AU"/>
+        </w:rPr>
+        <w:t>/Inf in 'x'"</w:t>
+      </w:r>
+    </w:p>
+    <w:p>
+      <w:pPr>
+        <w:shd w:val="clear" w:color="auto" w:fill="000000"/>
+        <w:tabs>
+          <w:tab w:val="left" w:pos="916"/>
+          <w:tab w:val="left" w:pos="1832"/>
+          <w:tab w:val="left" w:pos="2748"/>
+          <w:tab w:val="left" w:pos="3664"/>
+          <w:tab w:val="left" w:pos="4580"/>
+          <w:tab w:val="left" w:pos="5496"/>
+          <w:tab w:val="left" w:pos="6412"/>
+          <w:tab w:val="left" w:pos="7328"/>
+          <w:tab w:val="left" w:pos="8244"/>
+          <w:tab w:val="left" w:pos="9160"/>
+          <w:tab w:val="left" w:pos="10076"/>
+          <w:tab w:val="left" w:pos="10992"/>
+          <w:tab w:val="left" w:pos="11908"/>
+          <w:tab w:val="left" w:pos="12824"/>
+          <w:tab w:val="left" w:pos="13740"/>
+          <w:tab w:val="left" w:pos="14656"/>
+        </w:tabs>
+        <w:wordWrap w:val="0"/>
+        <w:rPr>
+          <w:rFonts w:ascii="Monaco" w:eastAsia="Times New Roman" w:hAnsi="Monaco" w:cs="Courier New"/>
+          <w:color w:val="DEDEDE"/>
+          <w:sz w:val="18"/>
+          <w:szCs w:val="18"/>
+          <w:lang w:val="en-AU"/>
+        </w:rPr>
+      </w:pPr>
+      <w:r>
+        <w:rPr>
+          <w:rFonts w:ascii="Monaco" w:eastAsia="Times New Roman" w:hAnsi="Monaco" w:cs="Courier New"/>
+          <w:color w:val="DEDEDE"/>
+          <w:sz w:val="18"/>
+          <w:szCs w:val="18"/>
+          <w:lang w:val="en-AU"/>
+        </w:rPr>
+        <w:t xml:space="preserve">  .. ..$ call   : language </w:t>
+      </w:r>
+      <w:proofErr w:type="spellStart"/>
+      <w:r>
+        <w:rPr>
+          <w:rFonts w:ascii="Monaco" w:eastAsia="Times New Roman" w:hAnsi="Monaco" w:cs="Courier New"/>
+          <w:color w:val="DEDEDE"/>
+          <w:sz w:val="18"/>
+          <w:szCs w:val="18"/>
+          <w:lang w:val="en-AU"/>
+        </w:rPr>
+        <w:t>glm.fit</w:t>
+      </w:r>
+      <w:proofErr w:type="spellEnd"/>
+      <w:r>
+        <w:rPr>
+          <w:rFonts w:ascii="Monaco" w:eastAsia="Times New Roman" w:hAnsi="Monaco" w:cs="Courier New"/>
+          <w:color w:val="DEDEDE"/>
+          <w:sz w:val="18"/>
+          <w:szCs w:val="18"/>
+          <w:lang w:val="en-AU"/>
+        </w:rPr>
+        <w:t>(x = c(1, 1, 1, 1, 1, 1, 1, 1, 1, 1, 1, 1, 1, 1, 1, 1, 1, 1, 1, 1, 1, 1, 1, 1, 1, 1, 1, 1, 1, 1, 1, 1, 1, | __truncated__ ...</w:t>
+      </w:r>
+    </w:p>
+    <w:p>
+      <w:pPr>
+        <w:shd w:val="clear" w:color="auto" w:fill="000000"/>
+        <w:tabs>
+          <w:tab w:val="left" w:pos="916"/>
+          <w:tab w:val="left" w:pos="1832"/>
+          <w:tab w:val="left" w:pos="2748"/>
+          <w:tab w:val="left" w:pos="3664"/>
+          <w:tab w:val="left" w:pos="4580"/>
+          <w:tab w:val="left" w:pos="5496"/>
+          <w:tab w:val="left" w:pos="6412"/>
+          <w:tab w:val="left" w:pos="7328"/>
+          <w:tab w:val="left" w:pos="8244"/>
+          <w:tab w:val="left" w:pos="9160"/>
+          <w:tab w:val="left" w:pos="10076"/>
+          <w:tab w:val="left" w:pos="10992"/>
+          <w:tab w:val="left" w:pos="11908"/>
+          <w:tab w:val="left" w:pos="12824"/>
+          <w:tab w:val="left" w:pos="13740"/>
+          <w:tab w:val="left" w:pos="14656"/>
+        </w:tabs>
+        <w:wordWrap w:val="0"/>
+        <w:rPr>
+          <w:rFonts w:ascii="Monaco" w:eastAsia="Times New Roman" w:hAnsi="Monaco" w:cs="Courier New"/>
+          <w:color w:val="DEDEDE"/>
+          <w:sz w:val="18"/>
+          <w:szCs w:val="18"/>
+          <w:lang w:val="en-AU"/>
+        </w:rPr>
+      </w:pPr>
+      <w:r>
+        <w:rPr>
+          <w:rFonts w:ascii="Monaco" w:eastAsia="Times New Roman" w:hAnsi="Monaco" w:cs="Courier New"/>
+          <w:color w:val="DEDEDE"/>
+          <w:sz w:val="18"/>
+          <w:szCs w:val="18"/>
+          <w:lang w:val="en-AU"/>
+        </w:rPr>
+        <w:t xml:space="preserve">  .. </w:t>
+      </w:r>
+      <w:proofErr w:type="gramStart"/>
+      <w:r>
+        <w:rPr>
+          <w:rFonts w:ascii="Monaco" w:eastAsia="Times New Roman" w:hAnsi="Monaco" w:cs="Courier New"/>
+          <w:color w:val="DEDEDE"/>
+          <w:sz w:val="18"/>
+          <w:szCs w:val="18"/>
+          <w:lang w:val="en-AU"/>
+        </w:rPr>
+        <w:t>..</w:t>
+      </w:r>
+      <w:proofErr w:type="gramEnd"/>
+      <w:r>
+        <w:rPr>
+          <w:rFonts w:ascii="Monaco" w:eastAsia="Times New Roman" w:hAnsi="Monaco" w:cs="Courier New"/>
+          <w:color w:val="DEDEDE"/>
+          <w:sz w:val="18"/>
+          <w:szCs w:val="18"/>
+          <w:lang w:val="en-AU"/>
+        </w:rPr>
+        <w:t xml:space="preserve">- </w:t>
+      </w:r>
+      <w:proofErr w:type="spellStart"/>
+      <w:r>
+        <w:rPr>
+          <w:rFonts w:ascii="Monaco" w:eastAsia="Times New Roman" w:hAnsi="Monaco" w:cs="Courier New"/>
+          <w:color w:val="DEDEDE"/>
+          <w:sz w:val="18"/>
+          <w:szCs w:val="18"/>
+          <w:lang w:val="en-AU"/>
+        </w:rPr>
+        <w:t>attr</w:t>
+      </w:r>
+      <w:proofErr w:type="spellEnd"/>
+      <w:r>
+        <w:rPr>
+          <w:rFonts w:ascii="Monaco" w:eastAsia="Times New Roman" w:hAnsi="Monaco" w:cs="Courier New"/>
+          <w:color w:val="DEDEDE"/>
+          <w:sz w:val="18"/>
+          <w:szCs w:val="18"/>
+          <w:lang w:val="en-AU"/>
+        </w:rPr>
+        <w:t xml:space="preserve">(*, "class")= </w:t>
+      </w:r>
+      <w:proofErr w:type="spellStart"/>
+      <w:r>
+        <w:rPr>
+          <w:rFonts w:ascii="Monaco" w:eastAsia="Times New Roman" w:hAnsi="Monaco" w:cs="Courier New"/>
+          <w:color w:val="DEDEDE"/>
+          <w:sz w:val="18"/>
+          <w:szCs w:val="18"/>
+          <w:lang w:val="en-AU"/>
+        </w:rPr>
+        <w:t>chr</w:t>
+      </w:r>
+      <w:proofErr w:type="spellEnd"/>
+      <w:r>
+        <w:rPr>
+          <w:rFonts w:ascii="Monaco" w:eastAsia="Times New Roman" w:hAnsi="Monaco" w:cs="Courier New"/>
+          <w:color w:val="DEDEDE"/>
+          <w:sz w:val="18"/>
+          <w:szCs w:val="18"/>
+          <w:lang w:val="en-AU"/>
+        </w:rPr>
+        <w:t xml:space="preserve"> [1:3] "</w:t>
+      </w:r>
+      <w:proofErr w:type="spellStart"/>
+      <w:r>
+        <w:rPr>
+          <w:rFonts w:ascii="Monaco" w:eastAsia="Times New Roman" w:hAnsi="Monaco" w:cs="Courier New"/>
+          <w:color w:val="DEDEDE"/>
+          <w:sz w:val="18"/>
+          <w:szCs w:val="18"/>
+          <w:lang w:val="en-AU"/>
+        </w:rPr>
+        <w:t>simpleError</w:t>
+      </w:r>
+      <w:proofErr w:type="spellEnd"/>
+      <w:r>
+        <w:rPr>
+          <w:rFonts w:ascii="Monaco" w:eastAsia="Times New Roman" w:hAnsi="Monaco" w:cs="Courier New"/>
+          <w:color w:val="DEDEDE"/>
+          <w:sz w:val="18"/>
+          <w:szCs w:val="18"/>
+          <w:lang w:val="en-AU"/>
+        </w:rPr>
+        <w:t>" "error" "condition"</w:t>
+      </w:r>
+    </w:p>
+    <w:p>
+      <w:pPr>
+        <w:rPr>
+          <w:rFonts w:asciiTheme="majorHAnsi" w:hAnsiTheme="majorHAnsi" w:cstheme="majorHAnsi"/>
+          <w:sz w:val="20"/>
+          <w:szCs w:val="20"/>
+        </w:rPr>
+      </w:pPr>
+    </w:p>
+    <w:p>
+      <w:pPr>
+        <w:rPr>
+          <w:rFonts w:asciiTheme="majorHAnsi" w:hAnsiTheme="majorHAnsi" w:cstheme="majorHAnsi"/>
+          <w:sz w:val="20"/>
+          <w:szCs w:val="20"/>
+        </w:rPr>
+      </w:pPr>
+      <w:r>
+        <w:rPr>
+          <w:rFonts w:asciiTheme="majorHAnsi" w:hAnsiTheme="majorHAnsi" w:cstheme="majorHAnsi"/>
+          <w:sz w:val="20"/>
+          <w:szCs w:val="20"/>
+        </w:rPr>
+        <w:t>Warnings after model fitting</w:t>
+      </w:r>
+    </w:p>
+    <w:p>
+      <w:pPr>
+        <w:pStyle w:val="HTMLPreformatted"/>
+        <w:shd w:val="clear" w:color="auto" w:fill="000000"/>
+        <w:wordWrap w:val="0"/>
+        <w:rPr>
+          <w:rStyle w:val="gcwxi2kcdkb"/>
+          <w:rFonts w:ascii="Monaco" w:eastAsiaTheme="minorEastAsia" w:hAnsi="Monaco"/>
+          <w:color w:val="E78C45"/>
+          <w:sz w:val="18"/>
+          <w:szCs w:val="18"/>
+        </w:rPr>
+      </w:pPr>
+      <w:r>
+        <w:rPr>
+          <w:rStyle w:val="gcwxi2kcdkb"/>
+          <w:rFonts w:ascii="Monaco" w:eastAsiaTheme="minorEastAsia" w:hAnsi="Monaco"/>
+          <w:color w:val="E78C45"/>
+          <w:sz w:val="18"/>
+          <w:szCs w:val="18"/>
+        </w:rPr>
+        <w:t>Warning messages:</w:t>
+      </w:r>
+    </w:p>
+    <w:p>
+      <w:pPr>
+        <w:pStyle w:val="HTMLPreformatted"/>
+        <w:shd w:val="clear" w:color="auto" w:fill="000000"/>
+        <w:wordWrap w:val="0"/>
+        <w:rPr>
+          <w:rStyle w:val="gcwxi2kcdkb"/>
+          <w:rFonts w:ascii="Monaco" w:eastAsiaTheme="minorEastAsia" w:hAnsi="Monaco"/>
+          <w:color w:val="E78C45"/>
+          <w:sz w:val="18"/>
+          <w:szCs w:val="18"/>
+        </w:rPr>
+      </w:pPr>
+      <w:r>
+        <w:rPr>
+          <w:rStyle w:val="gcwxi2kcdkb"/>
+          <w:rFonts w:ascii="Monaco" w:eastAsiaTheme="minorEastAsia" w:hAnsi="Monaco"/>
+          <w:color w:val="E78C45"/>
+          <w:sz w:val="18"/>
+          <w:szCs w:val="18"/>
+        </w:rPr>
+        <w:t xml:space="preserve">1: step size truncated due to divergence </w:t>
+      </w:r>
+    </w:p>
+    <w:p>
+      <w:pPr>
+        <w:pStyle w:val="HTMLPreformatted"/>
+        <w:shd w:val="clear" w:color="auto" w:fill="000000"/>
+        <w:wordWrap w:val="0"/>
+        <w:rPr>
+          <w:rStyle w:val="gcwxi2kcdkb"/>
+          <w:rFonts w:ascii="Monaco" w:eastAsiaTheme="minorEastAsia" w:hAnsi="Monaco"/>
+          <w:color w:val="E78C45"/>
+          <w:sz w:val="18"/>
+          <w:szCs w:val="18"/>
+        </w:rPr>
+      </w:pPr>
+      <w:r>
+        <w:rPr>
+          <w:rStyle w:val="gcwxi2kcdkb"/>
+          <w:rFonts w:ascii="Monaco" w:eastAsiaTheme="minorEastAsia" w:hAnsi="Monaco"/>
+          <w:color w:val="E78C45"/>
+          <w:sz w:val="18"/>
+          <w:szCs w:val="18"/>
+        </w:rPr>
+        <w:t xml:space="preserve">2: </w:t>
+      </w:r>
+      <w:proofErr w:type="spellStart"/>
+      <w:r>
+        <w:rPr>
+          <w:rStyle w:val="gcwxi2kcdkb"/>
+          <w:rFonts w:ascii="Monaco" w:eastAsiaTheme="minorEastAsia" w:hAnsi="Monaco"/>
+          <w:color w:val="E78C45"/>
+          <w:sz w:val="18"/>
+          <w:szCs w:val="18"/>
+        </w:rPr>
+        <w:t>glm.fit</w:t>
+      </w:r>
+      <w:proofErr w:type="spellEnd"/>
+      <w:r>
+        <w:rPr>
+          <w:rStyle w:val="gcwxi2kcdkb"/>
+          <w:rFonts w:ascii="Monaco" w:eastAsiaTheme="minorEastAsia" w:hAnsi="Monaco"/>
+          <w:color w:val="E78C45"/>
+          <w:sz w:val="18"/>
+          <w:szCs w:val="18"/>
+        </w:rPr>
+        <w:t xml:space="preserve">: algorithm did not converge </w:t>
+      </w:r>
+    </w:p>
+    <w:p>
+      <w:pPr>
+        <w:pStyle w:val="HTMLPreformatted"/>
+        <w:shd w:val="clear" w:color="auto" w:fill="000000"/>
+        <w:wordWrap w:val="0"/>
+        <w:rPr>
+          <w:rStyle w:val="gcwxi2kcdkb"/>
+          <w:rFonts w:ascii="Monaco" w:eastAsiaTheme="minorEastAsia" w:hAnsi="Monaco"/>
+          <w:color w:val="E78C45"/>
+          <w:sz w:val="18"/>
+          <w:szCs w:val="18"/>
+        </w:rPr>
+      </w:pPr>
+      <w:r>
+        <w:rPr>
+          <w:rStyle w:val="gcwxi2kcdkb"/>
+          <w:rFonts w:ascii="Monaco" w:eastAsiaTheme="minorEastAsia" w:hAnsi="Monaco"/>
+          <w:color w:val="E78C45"/>
+          <w:sz w:val="18"/>
+          <w:szCs w:val="18"/>
+        </w:rPr>
+        <w:t xml:space="preserve">3: </w:t>
+      </w:r>
+      <w:proofErr w:type="spellStart"/>
+      <w:r>
+        <w:rPr>
+          <w:rStyle w:val="gcwxi2kcdkb"/>
+          <w:rFonts w:ascii="Monaco" w:eastAsiaTheme="minorEastAsia" w:hAnsi="Monaco"/>
+          <w:color w:val="E78C45"/>
+          <w:sz w:val="18"/>
+          <w:szCs w:val="18"/>
+        </w:rPr>
+        <w:t>glm.fit</w:t>
+      </w:r>
+      <w:proofErr w:type="spellEnd"/>
+      <w:r>
+        <w:rPr>
+          <w:rStyle w:val="gcwxi2kcdkb"/>
+          <w:rFonts w:ascii="Monaco" w:eastAsiaTheme="minorEastAsia" w:hAnsi="Monaco"/>
+          <w:color w:val="E78C45"/>
+          <w:sz w:val="18"/>
+          <w:szCs w:val="18"/>
+        </w:rPr>
+        <w:t xml:space="preserve">: algorithm stopped at boundary value </w:t>
+      </w:r>
+    </w:p>
+    <w:p>
+      <w:pPr>
+        <w:pStyle w:val="HTMLPreformatted"/>
+        <w:shd w:val="clear" w:color="auto" w:fill="000000"/>
+        <w:wordWrap w:val="0"/>
+        <w:rPr>
+          <w:rStyle w:val="gcwxi2kcdkb"/>
+          <w:rFonts w:ascii="Monaco" w:eastAsiaTheme="minorEastAsia" w:hAnsi="Monaco"/>
+          <w:color w:val="E78C45"/>
+          <w:sz w:val="18"/>
+          <w:szCs w:val="18"/>
+        </w:rPr>
+      </w:pPr>
+      <w:r>
+        <w:rPr>
+          <w:rStyle w:val="gcwxi2kcdkb"/>
+          <w:rFonts w:ascii="Monaco" w:eastAsiaTheme="minorEastAsia" w:hAnsi="Monaco"/>
+          <w:color w:val="E78C45"/>
+          <w:sz w:val="18"/>
+          <w:szCs w:val="18"/>
+        </w:rPr>
+        <w:t xml:space="preserve">4: </w:t>
+      </w:r>
+      <w:proofErr w:type="spellStart"/>
+      <w:r>
+        <w:rPr>
+          <w:rStyle w:val="gcwxi2kcdkb"/>
+          <w:rFonts w:ascii="Monaco" w:eastAsiaTheme="minorEastAsia" w:hAnsi="Monaco"/>
+          <w:color w:val="E78C45"/>
+          <w:sz w:val="18"/>
+          <w:szCs w:val="18"/>
+        </w:rPr>
+        <w:t>glm.fit</w:t>
+      </w:r>
+      <w:proofErr w:type="spellEnd"/>
+      <w:r>
+        <w:rPr>
+          <w:rStyle w:val="gcwxi2kcdkb"/>
+          <w:rFonts w:ascii="Monaco" w:eastAsiaTheme="minorEastAsia" w:hAnsi="Monaco"/>
+          <w:color w:val="E78C45"/>
+          <w:sz w:val="18"/>
+          <w:szCs w:val="18"/>
+        </w:rPr>
+        <w:t xml:space="preserve">: fitted rates numerically 0 occurred </w:t>
+      </w:r>
+    </w:p>
+    <w:p>
+      <w:pPr>
+        <w:pStyle w:val="HTMLPreformatted"/>
+        <w:shd w:val="clear" w:color="auto" w:fill="000000"/>
+        <w:wordWrap w:val="0"/>
+        <w:rPr>
+          <w:rStyle w:val="gcwxi2kcdkb"/>
+          <w:rFonts w:ascii="Monaco" w:eastAsiaTheme="minorEastAsia" w:hAnsi="Monaco"/>
+          <w:color w:val="E78C45"/>
+          <w:sz w:val="18"/>
+          <w:szCs w:val="18"/>
+        </w:rPr>
+      </w:pPr>
+      <w:r>
+        <w:rPr>
+          <w:rStyle w:val="gcwxi2kcdkb"/>
+          <w:rFonts w:ascii="Monaco" w:eastAsiaTheme="minorEastAsia" w:hAnsi="Monaco"/>
+          <w:color w:val="E78C45"/>
+          <w:sz w:val="18"/>
+          <w:szCs w:val="18"/>
+        </w:rPr>
+        <w:t xml:space="preserve">5: </w:t>
+      </w:r>
+      <w:proofErr w:type="spellStart"/>
+      <w:r>
+        <w:rPr>
+          <w:rStyle w:val="gcwxi2kcdkb"/>
+          <w:rFonts w:ascii="Monaco" w:eastAsiaTheme="minorEastAsia" w:hAnsi="Monaco"/>
+          <w:color w:val="E78C45"/>
+          <w:sz w:val="18"/>
+          <w:szCs w:val="18"/>
+        </w:rPr>
+        <w:t>glm.fit</w:t>
+      </w:r>
+      <w:proofErr w:type="spellEnd"/>
+      <w:r>
+        <w:rPr>
+          <w:rStyle w:val="gcwxi2kcdkb"/>
+          <w:rFonts w:ascii="Monaco" w:eastAsiaTheme="minorEastAsia" w:hAnsi="Monaco"/>
+          <w:color w:val="E78C45"/>
+          <w:sz w:val="18"/>
+          <w:szCs w:val="18"/>
+        </w:rPr>
+        <w:t xml:space="preserve">: algorithm did not converge </w:t>
+      </w:r>
+    </w:p>
+    <w:p>
+      <w:pPr>
+        <w:pStyle w:val="HTMLPreformatted"/>
+        <w:shd w:val="clear" w:color="auto" w:fill="000000"/>
+        <w:wordWrap w:val="0"/>
+        <w:rPr>
+          <w:rStyle w:val="gcwxi2kcdkb"/>
+          <w:rFonts w:ascii="Monaco" w:eastAsiaTheme="minorEastAsia" w:hAnsi="Monaco"/>
+          <w:color w:val="E78C45"/>
+          <w:sz w:val="18"/>
+          <w:szCs w:val="18"/>
+        </w:rPr>
+      </w:pPr>
+      <w:r>
+        <w:rPr>
+          <w:rStyle w:val="gcwxi2kcdkb"/>
+          <w:rFonts w:ascii="Monaco" w:eastAsiaTheme="minorEastAsia" w:hAnsi="Monaco"/>
+          <w:color w:val="E78C45"/>
+          <w:sz w:val="18"/>
+          <w:szCs w:val="18"/>
+        </w:rPr>
+        <w:t xml:space="preserve">6: </w:t>
+      </w:r>
+      <w:proofErr w:type="spellStart"/>
+      <w:r>
+        <w:rPr>
+          <w:rStyle w:val="gcwxi2kcdkb"/>
+          <w:rFonts w:ascii="Monaco" w:eastAsiaTheme="minorEastAsia" w:hAnsi="Monaco"/>
+          <w:color w:val="E78C45"/>
+          <w:sz w:val="18"/>
+          <w:szCs w:val="18"/>
+        </w:rPr>
+        <w:t>glm.fit</w:t>
+      </w:r>
+      <w:proofErr w:type="spellEnd"/>
+      <w:r>
+        <w:rPr>
+          <w:rStyle w:val="gcwxi2kcdkb"/>
+          <w:rFonts w:ascii="Monaco" w:eastAsiaTheme="minorEastAsia" w:hAnsi="Monaco"/>
+          <w:color w:val="E78C45"/>
+          <w:sz w:val="18"/>
+          <w:szCs w:val="18"/>
+        </w:rPr>
+        <w:t xml:space="preserve">: fitted rates numerically 0 occurred </w:t>
+      </w:r>
+    </w:p>
+    <w:p>
+      <w:pPr>
+        <w:pStyle w:val="HTMLPreformatted"/>
+        <w:shd w:val="clear" w:color="auto" w:fill="000000"/>
+        <w:wordWrap w:val="0"/>
+        <w:rPr>
+          <w:rStyle w:val="gcwxi2kcdkb"/>
+          <w:rFonts w:ascii="Monaco" w:eastAsiaTheme="minorEastAsia" w:hAnsi="Monaco"/>
+          <w:color w:val="E78C45"/>
+          <w:sz w:val="18"/>
+          <w:szCs w:val="18"/>
+        </w:rPr>
+      </w:pPr>
+      <w:r>
+        <w:rPr>
+          <w:rStyle w:val="gcwxi2kcdkb"/>
+          <w:rFonts w:ascii="Monaco" w:eastAsiaTheme="minorEastAsia" w:hAnsi="Monaco"/>
+          <w:color w:val="E78C45"/>
+          <w:sz w:val="18"/>
+          <w:szCs w:val="18"/>
+        </w:rPr>
+        <w:lastRenderedPageBreak/>
+        <w:t xml:space="preserve">7: step size truncated due to divergence </w:t>
+      </w:r>
+    </w:p>
+    <w:p>
+      <w:pPr>
+        <w:pStyle w:val="HTMLPreformatted"/>
+        <w:shd w:val="clear" w:color="auto" w:fill="000000"/>
+        <w:wordWrap w:val="0"/>
+        <w:rPr>
+          <w:rStyle w:val="gcwxi2kcdkb"/>
+          <w:rFonts w:ascii="Monaco" w:eastAsiaTheme="minorEastAsia" w:hAnsi="Monaco"/>
+          <w:color w:val="E78C45"/>
+          <w:sz w:val="18"/>
+          <w:szCs w:val="18"/>
+        </w:rPr>
+      </w:pPr>
+      <w:r>
+        <w:rPr>
+          <w:rStyle w:val="gcwxi2kcdkb"/>
+          <w:rFonts w:ascii="Monaco" w:eastAsiaTheme="minorEastAsia" w:hAnsi="Monaco"/>
+          <w:color w:val="E78C45"/>
+          <w:sz w:val="18"/>
+          <w:szCs w:val="18"/>
+        </w:rPr>
+        <w:t xml:space="preserve">8: </w:t>
+      </w:r>
+      <w:proofErr w:type="spellStart"/>
+      <w:r>
+        <w:rPr>
+          <w:rStyle w:val="gcwxi2kcdkb"/>
+          <w:rFonts w:ascii="Monaco" w:eastAsiaTheme="minorEastAsia" w:hAnsi="Monaco"/>
+          <w:color w:val="E78C45"/>
+          <w:sz w:val="18"/>
+          <w:szCs w:val="18"/>
+        </w:rPr>
+        <w:t>glm.fit</w:t>
+      </w:r>
+      <w:proofErr w:type="spellEnd"/>
+      <w:r>
+        <w:rPr>
+          <w:rStyle w:val="gcwxi2kcdkb"/>
+          <w:rFonts w:ascii="Monaco" w:eastAsiaTheme="minorEastAsia" w:hAnsi="Monaco"/>
+          <w:color w:val="E78C45"/>
+          <w:sz w:val="18"/>
+          <w:szCs w:val="18"/>
+        </w:rPr>
+        <w:t xml:space="preserve">: fitted rates numerically 0 occurred </w:t>
+      </w:r>
+    </w:p>
+    <w:p>
+      <w:pPr>
+        <w:pStyle w:val="HTMLPreformatted"/>
+        <w:shd w:val="clear" w:color="auto" w:fill="000000"/>
+        <w:wordWrap w:val="0"/>
+        <w:rPr>
+          <w:rStyle w:val="gcwxi2kcdkb"/>
+          <w:rFonts w:ascii="Monaco" w:eastAsiaTheme="minorEastAsia" w:hAnsi="Monaco"/>
+          <w:color w:val="E78C45"/>
+          <w:sz w:val="18"/>
+          <w:szCs w:val="18"/>
+        </w:rPr>
+      </w:pPr>
+      <w:r>
+        <w:rPr>
+          <w:rStyle w:val="gcwxi2kcdkb"/>
+          <w:rFonts w:ascii="Monaco" w:eastAsiaTheme="minorEastAsia" w:hAnsi="Monaco"/>
+          <w:color w:val="E78C45"/>
+          <w:sz w:val="18"/>
+          <w:szCs w:val="18"/>
+        </w:rPr>
+        <w:t xml:space="preserve">9: step size truncated due to divergence </w:t>
+      </w:r>
+    </w:p>
+    <w:p>
+      <w:pPr>
+        <w:pStyle w:val="HTMLPreformatted"/>
+        <w:shd w:val="clear" w:color="auto" w:fill="000000"/>
+        <w:wordWrap w:val="0"/>
+        <w:rPr>
+          <w:rFonts w:ascii="Monaco" w:hAnsi="Monaco"/>
+          <w:color w:val="DEDEDE"/>
+          <w:sz w:val="18"/>
+          <w:szCs w:val="18"/>
+        </w:rPr>
+      </w:pPr>
+      <w:r>
+        <w:rPr>
+          <w:rStyle w:val="gcwxi2kcdkb"/>
+          <w:rFonts w:ascii="Monaco" w:eastAsiaTheme="minorEastAsia" w:hAnsi="Monaco"/>
+          <w:color w:val="E78C45"/>
+          <w:sz w:val="18"/>
+          <w:szCs w:val="18"/>
+        </w:rPr>
+        <w:t xml:space="preserve">10: </w:t>
+      </w:r>
+      <w:proofErr w:type="spellStart"/>
+      <w:r>
+        <w:rPr>
+          <w:rStyle w:val="gcwxi2kcdkb"/>
+          <w:rFonts w:ascii="Monaco" w:eastAsiaTheme="minorEastAsia" w:hAnsi="Monaco"/>
+          <w:color w:val="E78C45"/>
+          <w:sz w:val="18"/>
+          <w:szCs w:val="18"/>
+        </w:rPr>
+        <w:t>glm.fit</w:t>
+      </w:r>
+      <w:proofErr w:type="spellEnd"/>
+      <w:r>
+        <w:rPr>
+          <w:rStyle w:val="gcwxi2kcdkb"/>
+          <w:rFonts w:ascii="Monaco" w:eastAsiaTheme="minorEastAsia" w:hAnsi="Monaco"/>
+          <w:color w:val="E78C45"/>
+          <w:sz w:val="18"/>
+          <w:szCs w:val="18"/>
+        </w:rPr>
+        <w:t xml:space="preserve">: algorithm did not converge </w:t>
+      </w:r>
+    </w:p>
+    <w:p>
+      <w:pPr>
+        <w:rPr>
+          <w:rFonts w:asciiTheme="majorHAnsi" w:hAnsiTheme="majorHAnsi" w:cstheme="majorHAnsi"/>
+          <w:sz w:val="20"/>
+          <w:szCs w:val="20"/>
+        </w:rPr>
+      </w:pPr>
+      <w:bookmarkStart w:id="9" w:name="_GoBack"/>
+      <w:bookmarkEnd w:id="9"/>
     </w:p>
     <w:sectPr>
       <w:pgSz w:w="11900" w:h="16840"/>
@@ -5866,11 +6919,9 @@
       <w:r>
         <w:t>intensity</w:t>
       </w:r>
-      <w:bookmarkStart w:id="6" w:name="_GoBack"/>
-      <w:bookmarkEnd w:id="6"/>
     </w:p>
   </w:comment>
-  <w:comment w:id="7" w:author="Payal Bal" w:date="2019-07-08T12:24:00Z" w:initials="PB">
+  <w:comment w:id="6" w:author="Payal Bal" w:date="2019-07-08T12:24:00Z" w:initials="PB">
     <w:p>
       <w:pPr>
         <w:pStyle w:val="CommentText"/>
@@ -5910,7 +6961,7 @@
       </w:r>
     </w:p>
   </w:comment>
-  <w:comment w:id="8" w:author="Payal Bal" w:date="2019-07-08T12:26:00Z" w:initials="PB">
+  <w:comment w:id="7" w:author="Payal Bal" w:date="2019-07-08T12:26:00Z" w:initials="PB">
     <w:p>
       <w:pPr>
         <w:pStyle w:val="CommentText"/>
@@ -5926,7 +6977,7 @@
       </w:r>
     </w:p>
   </w:comment>
-  <w:comment w:id="9" w:author="Payal Bal" w:date="2019-07-08T12:25:00Z" w:initials="PB">
+  <w:comment w:id="8" w:author="Payal Bal" w:date="2019-07-08T12:25:00Z" w:initials="PB">
     <w:p>
       <w:pPr>
         <w:pStyle w:val="CommentText"/>
@@ -7137,6 +8188,60 @@
       <w:szCs w:val="18"/>
     </w:rPr>
   </w:style>
+  <w:style w:type="paragraph" w:styleId="HTMLPreformatted">
+    <w:name w:val="HTML Preformatted"/>
+    <w:basedOn w:val="Normal"/>
+    <w:link w:val="HTMLPreformattedChar"/>
+    <w:uiPriority w:val="99"/>
+    <w:semiHidden/>
+    <w:unhideWhenUsed/>
+    <w:rsid w:val="000B6EBF"/>
+    <w:pPr>
+      <w:tabs>
+        <w:tab w:val="left" w:pos="916"/>
+        <w:tab w:val="left" w:pos="1832"/>
+        <w:tab w:val="left" w:pos="2748"/>
+        <w:tab w:val="left" w:pos="3664"/>
+        <w:tab w:val="left" w:pos="4580"/>
+        <w:tab w:val="left" w:pos="5496"/>
+        <w:tab w:val="left" w:pos="6412"/>
+        <w:tab w:val="left" w:pos="7328"/>
+        <w:tab w:val="left" w:pos="8244"/>
+        <w:tab w:val="left" w:pos="9160"/>
+        <w:tab w:val="left" w:pos="10076"/>
+        <w:tab w:val="left" w:pos="10992"/>
+        <w:tab w:val="left" w:pos="11908"/>
+        <w:tab w:val="left" w:pos="12824"/>
+        <w:tab w:val="left" w:pos="13740"/>
+        <w:tab w:val="left" w:pos="14656"/>
+      </w:tabs>
+    </w:pPr>
+    <w:rPr>
+      <w:rFonts w:ascii="Courier New" w:eastAsia="Times New Roman" w:hAnsi="Courier New" w:cs="Courier New"/>
+      <w:sz w:val="20"/>
+      <w:szCs w:val="20"/>
+      <w:lang w:val="en-AU"/>
+    </w:rPr>
+  </w:style>
+  <w:style w:type="character" w:customStyle="1" w:styleId="HTMLPreformattedChar">
+    <w:name w:val="HTML Preformatted Char"/>
+    <w:basedOn w:val="DefaultParagraphFont"/>
+    <w:link w:val="HTMLPreformatted"/>
+    <w:uiPriority w:val="99"/>
+    <w:semiHidden/>
+    <w:rsid w:val="000B6EBF"/>
+    <w:rPr>
+      <w:rFonts w:ascii="Courier New" w:eastAsia="Times New Roman" w:hAnsi="Courier New" w:cs="Courier New"/>
+      <w:sz w:val="20"/>
+      <w:szCs w:val="20"/>
+      <w:lang w:val="en-AU"/>
+    </w:rPr>
+  </w:style>
+  <w:style w:type="character" w:customStyle="1" w:styleId="gcwxi2kcdkb">
+    <w:name w:val="gcwxi2kcdkb"/>
+    <w:basedOn w:val="DefaultParagraphFont"/>
+    <w:rsid w:val="00C67DCE"/>
+  </w:style>
 </w:styles>
 </file>
 

</xml_diff>

<commit_message>
minor ppm code fixes
</commit_message>
<xml_diff>
--- a/docs/ppm_outputs explained.docx
+++ b/docs/ppm_outputs explained.docx
@@ -243,15 +243,7 @@
           <w:sz w:val="20"/>
           <w:szCs w:val="20"/>
         </w:rPr>
-        <w:t>)</w:t>
-      </w:r>
-      <w:r>
-        <w:rPr>
-          <w:rFonts w:asciiTheme="majorHAnsi" w:hAnsiTheme="majorHAnsi" w:cstheme="majorHAnsi"/>
-          <w:sz w:val="20"/>
-          <w:szCs w:val="20"/>
-        </w:rPr>
-        <w:t xml:space="preserve"> </w:t>
+        <w:t xml:space="preserve">) </w:t>
       </w:r>
       <w:proofErr w:type="gramStart"/>
       <w:r>
@@ -260,15 +252,7 @@
           <w:sz w:val="20"/>
           <w:szCs w:val="20"/>
         </w:rPr>
-        <w:t xml:space="preserve">= </w:t>
-      </w:r>
-      <w:r>
-        <w:rPr>
-          <w:rFonts w:asciiTheme="majorHAnsi" w:hAnsiTheme="majorHAnsi" w:cstheme="majorHAnsi"/>
-          <w:sz w:val="20"/>
-          <w:szCs w:val="20"/>
-        </w:rPr>
-        <w:t xml:space="preserve"> "</w:t>
+        <w:t>=  "</w:t>
       </w:r>
       <w:proofErr w:type="gramEnd"/>
       <w:r>
@@ -407,23 +391,7 @@
           <w:sz w:val="20"/>
           <w:szCs w:val="20"/>
         </w:rPr>
-        <w:t># covariates = 1</w:t>
-      </w:r>
-      <w:r>
-        <w:rPr>
-          <w:rFonts w:asciiTheme="majorHAnsi" w:hAnsiTheme="majorHAnsi" w:cstheme="majorHAnsi"/>
-          <w:sz w:val="20"/>
-          <w:szCs w:val="20"/>
-        </w:rPr>
-        <w:t>2</w:t>
-      </w:r>
-      <w:r>
-        <w:rPr>
-          <w:rFonts w:asciiTheme="majorHAnsi" w:hAnsiTheme="majorHAnsi" w:cstheme="majorHAnsi"/>
-          <w:sz w:val="20"/>
-          <w:szCs w:val="20"/>
-        </w:rPr>
-        <w:t xml:space="preserve"> (</w:t>
+        <w:t># covariates = 12 (</w:t>
       </w:r>
       <w:proofErr w:type="spellStart"/>
       <w:r>
@@ -513,15 +481,7 @@
           <w:sz w:val="20"/>
           <w:szCs w:val="20"/>
         </w:rPr>
-        <w:t>, slope, aspect)</w:t>
-      </w:r>
-      <w:r>
-        <w:rPr>
-          <w:rFonts w:asciiTheme="majorHAnsi" w:hAnsiTheme="majorHAnsi" w:cstheme="majorHAnsi"/>
-          <w:sz w:val="20"/>
-          <w:szCs w:val="20"/>
-        </w:rPr>
-        <w:t xml:space="preserve"> + (X, Y)</w:t>
+        <w:t>, slope, aspect) + (X, Y)</w:t>
       </w:r>
     </w:p>
     <w:p>
@@ -5870,7 +5830,195 @@
           <w:sz w:val="20"/>
           <w:szCs w:val="20"/>
         </w:rPr>
+        <w:t>(see notes in notebook)</w:t>
+      </w:r>
+    </w:p>
+    <w:p>
+      <w:pPr>
+        <w:rPr>
+          <w:rFonts w:asciiTheme="majorHAnsi" w:hAnsiTheme="majorHAnsi" w:cstheme="majorHAnsi"/>
+          <w:sz w:val="20"/>
+          <w:szCs w:val="20"/>
+        </w:rPr>
+      </w:pPr>
+      <w:r>
+        <w:rPr>
+          <w:rFonts w:asciiTheme="majorHAnsi" w:hAnsiTheme="majorHAnsi" w:cstheme="majorHAnsi"/>
+          <w:sz w:val="20"/>
+          <w:szCs w:val="20"/>
+        </w:rPr>
+        <w:t xml:space="preserve">This may be happening for species that are spatially restricted, so there isn’t much (or any) variability in the predictors for these species. </w:t>
+      </w:r>
+      <w:r>
+        <w:rPr>
+          <w:rFonts w:asciiTheme="majorHAnsi" w:hAnsiTheme="majorHAnsi" w:cstheme="majorHAnsi"/>
+          <w:sz w:val="20"/>
+          <w:szCs w:val="20"/>
+        </w:rPr>
+        <w:t xml:space="preserve">As a result, </w:t>
+      </w:r>
+      <w:proofErr w:type="spellStart"/>
+      <w:r>
+        <w:rPr>
+          <w:rFonts w:asciiTheme="majorHAnsi" w:hAnsiTheme="majorHAnsi" w:cstheme="majorHAnsi"/>
+          <w:sz w:val="20"/>
+          <w:szCs w:val="20"/>
+        </w:rPr>
+        <w:t>coeff</w:t>
+      </w:r>
+      <w:proofErr w:type="spellEnd"/>
+      <w:r>
+        <w:rPr>
+          <w:rFonts w:asciiTheme="majorHAnsi" w:hAnsiTheme="majorHAnsi" w:cstheme="majorHAnsi"/>
+          <w:sz w:val="20"/>
+          <w:szCs w:val="20"/>
+        </w:rPr>
+        <w:t xml:space="preserve"> would be very small (indicating species does not occur anywhere in space irrespective of predictors) and </w:t>
+      </w:r>
+      <w:proofErr w:type="spellStart"/>
+      <w:r>
+        <w:rPr>
+          <w:rFonts w:asciiTheme="majorHAnsi" w:hAnsiTheme="majorHAnsi" w:cstheme="majorHAnsi"/>
+          <w:sz w:val="20"/>
+          <w:szCs w:val="20"/>
+        </w:rPr>
+        <w:t>coeffs</w:t>
+      </w:r>
+      <w:proofErr w:type="spellEnd"/>
+      <w:r>
+        <w:rPr>
+          <w:rFonts w:asciiTheme="majorHAnsi" w:hAnsiTheme="majorHAnsi" w:cstheme="majorHAnsi"/>
+          <w:sz w:val="20"/>
+          <w:szCs w:val="20"/>
+        </w:rPr>
+        <w:t xml:space="preserve"> might be very small indicating that predictors do not tell us anything. BUT we don’t get a model output, so we can’t see this. The error might be a result of the fact that R is dealing with very small numbers and therefore reads them as NA…perhaps. </w:t>
+      </w:r>
+    </w:p>
+    <w:p>
+      <w:pPr>
+        <w:rPr>
+          <w:rFonts w:asciiTheme="majorHAnsi" w:hAnsiTheme="majorHAnsi" w:cstheme="majorHAnsi"/>
+          <w:sz w:val="20"/>
+          <w:szCs w:val="20"/>
+        </w:rPr>
+      </w:pPr>
+      <w:r>
+        <w:rPr>
+          <w:rFonts w:asciiTheme="majorHAnsi" w:hAnsiTheme="majorHAnsi" w:cstheme="majorHAnsi"/>
+          <w:sz w:val="20"/>
+          <w:szCs w:val="20"/>
+        </w:rPr>
+        <w:t xml:space="preserve">OR see: </w:t>
+      </w:r>
+      <w:hyperlink r:id="rId8" w:history="1">
+        <w:r>
+          <w:rPr>
+            <w:rStyle w:val="Hyperlink"/>
+            <w:rFonts w:asciiTheme="majorHAnsi" w:hAnsiTheme="majorHAnsi" w:cstheme="majorHAnsi"/>
+            <w:sz w:val="20"/>
+            <w:szCs w:val="20"/>
+          </w:rPr>
+          <w:t>https://stats.idre.ucla.edu/other/mult-pkg/faq/general/faqwhat-is-complete-or-quasi-complete-separation-in-logisticprobit-regression-and-how-do-we-deal-with-them/</w:t>
+        </w:r>
+      </w:hyperlink>
+      <w:r>
+        <w:rPr>
+          <w:rFonts w:asciiTheme="majorHAnsi" w:hAnsiTheme="majorHAnsi" w:cstheme="majorHAnsi"/>
+          <w:sz w:val="20"/>
+          <w:szCs w:val="20"/>
+        </w:rPr>
+        <w:t xml:space="preserve"> </w:t>
+      </w:r>
+    </w:p>
+    <w:p>
+      <w:pPr>
+        <w:rPr>
+          <w:rFonts w:asciiTheme="majorHAnsi" w:hAnsiTheme="majorHAnsi" w:cstheme="majorHAnsi"/>
+          <w:sz w:val="20"/>
+          <w:szCs w:val="20"/>
+        </w:rPr>
+      </w:pPr>
+      <w:r>
+        <w:rPr>
+          <w:rFonts w:asciiTheme="majorHAnsi" w:hAnsiTheme="majorHAnsi" w:cstheme="majorHAnsi"/>
+          <w:sz w:val="20"/>
+          <w:szCs w:val="20"/>
+          <w:highlight w:val="yellow"/>
+        </w:rPr>
+        <w:lastRenderedPageBreak/>
+        <w:t>Figure out what to do to fix this with Skip…</w:t>
+      </w:r>
+    </w:p>
+    <w:p>
+      <w:pPr>
+        <w:rPr>
+          <w:rFonts w:asciiTheme="majorHAnsi" w:hAnsiTheme="majorHAnsi" w:cstheme="majorHAnsi"/>
+          <w:sz w:val="20"/>
+          <w:szCs w:val="20"/>
+        </w:rPr>
+      </w:pPr>
+      <w:r>
+        <w:rPr>
+          <w:rFonts w:asciiTheme="majorHAnsi" w:hAnsiTheme="majorHAnsi" w:cstheme="majorHAnsi"/>
+          <w:sz w:val="20"/>
+          <w:szCs w:val="20"/>
+        </w:rPr>
+        <w:t xml:space="preserve">Some solutions here: </w:t>
+      </w:r>
+      <w:hyperlink r:id="rId9" w:history="1">
+        <w:r>
+          <w:rPr>
+            <w:rStyle w:val="Hyperlink"/>
+            <w:rFonts w:asciiTheme="majorHAnsi" w:hAnsiTheme="majorHAnsi" w:cstheme="majorHAnsi"/>
+            <w:sz w:val="20"/>
+            <w:szCs w:val="20"/>
+          </w:rPr>
+          <w:t>https://support.minitab.com/en-us/minitab-express/1/help-and-how-to/modeling-statistics/regression/supporting-topics/regression-models/what-are-complete-separation-and-quasi-complete-separation/</w:t>
+        </w:r>
+      </w:hyperlink>
+      <w:r>
+        <w:rPr>
+          <w:rFonts w:asciiTheme="majorHAnsi" w:hAnsiTheme="majorHAnsi" w:cstheme="majorHAnsi"/>
+          <w:sz w:val="20"/>
+          <w:szCs w:val="20"/>
+        </w:rPr>
+        <w:t xml:space="preserve"> </w:t>
+      </w:r>
+      <w:bookmarkStart w:id="9" w:name="_GoBack"/>
+      <w:bookmarkEnd w:id="9"/>
+    </w:p>
+    <w:p>
+      <w:pPr>
+        <w:rPr>
+          <w:rFonts w:asciiTheme="majorHAnsi" w:hAnsiTheme="majorHAnsi" w:cstheme="majorHAnsi"/>
+          <w:sz w:val="20"/>
+          <w:szCs w:val="20"/>
+        </w:rPr>
+      </w:pPr>
+    </w:p>
+    <w:p>
+      <w:pPr>
+        <w:rPr>
+          <w:rFonts w:asciiTheme="majorHAnsi" w:hAnsiTheme="majorHAnsi" w:cstheme="majorHAnsi"/>
+          <w:sz w:val="20"/>
+          <w:szCs w:val="20"/>
+        </w:rPr>
+      </w:pPr>
+      <w:r>
+        <w:rPr>
+          <w:rFonts w:asciiTheme="majorHAnsi" w:hAnsiTheme="majorHAnsi" w:cstheme="majorHAnsi"/>
+          <w:sz w:val="20"/>
+          <w:szCs w:val="20"/>
+        </w:rPr>
         <w:t>Warnings after model fitting</w:t>
+      </w:r>
+      <w:r>
+        <w:rPr>
+          <w:rFonts w:asciiTheme="majorHAnsi" w:hAnsiTheme="majorHAnsi" w:cstheme="majorHAnsi"/>
+          <w:sz w:val="20"/>
+          <w:szCs w:val="20"/>
+        </w:rPr>
+        <w:t xml:space="preserve"> </w:t>
       </w:r>
     </w:p>
     <w:p>
@@ -6172,7 +6320,6 @@
           <w:sz w:val="18"/>
           <w:szCs w:val="18"/>
         </w:rPr>
-        <w:lastRenderedPageBreak/>
         <w:t xml:space="preserve">7: step size truncated due to divergence </w:t>
       </w:r>
     </w:p>
@@ -6299,8 +6446,6 @@
           <w:szCs w:val="20"/>
         </w:rPr>
       </w:pPr>
-      <w:bookmarkStart w:id="9" w:name="_GoBack"/>
-      <w:bookmarkEnd w:id="9"/>
     </w:p>
     <w:sectPr>
       <w:pgSz w:w="11900" w:h="16840"/>
@@ -6462,23 +6607,7 @@
           <w:sz w:val="20"/>
           <w:szCs w:val="20"/>
         </w:rPr>
-        <w:t>X</w:t>
-      </w:r>
-      <w:r>
-        <w:rPr>
-          <w:rFonts w:asciiTheme="majorHAnsi" w:hAnsiTheme="majorHAnsi" w:cstheme="majorHAnsi"/>
-          <w:sz w:val="20"/>
-          <w:szCs w:val="20"/>
-        </w:rPr>
-        <w:t xml:space="preserve">          </w:t>
-      </w:r>
-      <w:r>
-        <w:rPr>
-          <w:rFonts w:asciiTheme="majorHAnsi" w:hAnsiTheme="majorHAnsi" w:cstheme="majorHAnsi"/>
-          <w:sz w:val="20"/>
-          <w:szCs w:val="20"/>
-        </w:rPr>
-        <w:t xml:space="preserve">       </w:t>
+        <w:t xml:space="preserve">X                 </w:t>
       </w:r>
       <w:proofErr w:type="gramStart"/>
       <w:r>
@@ -6518,23 +6647,7 @@
           <w:sz w:val="20"/>
           <w:szCs w:val="20"/>
         </w:rPr>
-        <w:t>X^2</w:t>
-      </w:r>
-      <w:r>
-        <w:rPr>
-          <w:rFonts w:asciiTheme="majorHAnsi" w:hAnsiTheme="majorHAnsi" w:cstheme="majorHAnsi"/>
-          <w:sz w:val="20"/>
-          <w:szCs w:val="20"/>
-        </w:rPr>
-        <w:t xml:space="preserve">     </w:t>
-      </w:r>
-      <w:r>
-        <w:rPr>
-          <w:rFonts w:asciiTheme="majorHAnsi" w:hAnsiTheme="majorHAnsi" w:cstheme="majorHAnsi"/>
-          <w:sz w:val="20"/>
-          <w:szCs w:val="20"/>
-        </w:rPr>
-        <w:t xml:space="preserve">       </w:t>
+        <w:t xml:space="preserve">X^2            </w:t>
       </w:r>
       <w:proofErr w:type="gramStart"/>
       <w:r>
@@ -6574,23 +6687,7 @@
           <w:sz w:val="20"/>
           <w:szCs w:val="20"/>
         </w:rPr>
-        <w:t>Y</w:t>
-      </w:r>
-      <w:r>
-        <w:rPr>
-          <w:rFonts w:asciiTheme="majorHAnsi" w:hAnsiTheme="majorHAnsi" w:cstheme="majorHAnsi"/>
-          <w:sz w:val="20"/>
-          <w:szCs w:val="20"/>
-        </w:rPr>
-        <w:t xml:space="preserve">          </w:t>
-      </w:r>
-      <w:r>
-        <w:rPr>
-          <w:rFonts w:asciiTheme="majorHAnsi" w:hAnsiTheme="majorHAnsi" w:cstheme="majorHAnsi"/>
-          <w:sz w:val="20"/>
-          <w:szCs w:val="20"/>
-        </w:rPr>
-        <w:t xml:space="preserve">       </w:t>
+        <w:t xml:space="preserve">Y                 </w:t>
       </w:r>
       <w:proofErr w:type="gramStart"/>
       <w:r>
@@ -6630,15 +6727,7 @@
           <w:sz w:val="20"/>
           <w:szCs w:val="20"/>
         </w:rPr>
-        <w:t>Y^2</w:t>
-      </w:r>
-      <w:r>
-        <w:rPr>
-          <w:rFonts w:asciiTheme="majorHAnsi" w:hAnsiTheme="majorHAnsi" w:cstheme="majorHAnsi"/>
-          <w:sz w:val="20"/>
-          <w:szCs w:val="20"/>
-        </w:rPr>
-        <w:t xml:space="preserve">             </w:t>
+        <w:t xml:space="preserve">Y^2             </w:t>
       </w:r>
       <w:proofErr w:type="gramStart"/>
       <w:r>
@@ -6719,15 +6808,7 @@
           <w:sz w:val="20"/>
           <w:szCs w:val="20"/>
         </w:rPr>
-        <w:t>l</w:t>
-      </w:r>
-      <w:r>
-        <w:rPr>
-          <w:rFonts w:asciiTheme="majorHAnsi" w:hAnsiTheme="majorHAnsi" w:cstheme="majorHAnsi"/>
-          <w:sz w:val="20"/>
-          <w:szCs w:val="20"/>
-        </w:rPr>
-        <w:t>anduse</w:t>
+        <w:t>landuse</w:t>
       </w:r>
       <w:proofErr w:type="spellEnd"/>
       <w:r>
@@ -6786,15 +6867,7 @@
           <w:sz w:val="20"/>
           <w:szCs w:val="20"/>
         </w:rPr>
-        <w:t>laduse^2</w:t>
-      </w:r>
-      <w:r>
-        <w:rPr>
-          <w:rFonts w:asciiTheme="majorHAnsi" w:hAnsiTheme="majorHAnsi" w:cstheme="majorHAnsi"/>
-          <w:sz w:val="20"/>
-          <w:szCs w:val="20"/>
-        </w:rPr>
-        <w:t xml:space="preserve">   </w:t>
+        <w:t xml:space="preserve">laduse^2   </w:t>
       </w:r>
       <w:proofErr w:type="gramStart"/>
       <w:r>
@@ -7002,10 +7075,7 @@
       </w:r>
       <w:proofErr w:type="spellEnd"/>
       <w:r>
-        <w:t>)</w:t>
-      </w:r>
-      <w:r>
-        <w:t>: specifies all terms used in the model.</w:t>
+        <w:t>): specifies all terms used in the model.</w:t>
       </w:r>
     </w:p>
   </w:comment>
@@ -8242,6 +8312,27 @@
     <w:basedOn w:val="DefaultParagraphFont"/>
     <w:rsid w:val="00C67DCE"/>
   </w:style>
+  <w:style w:type="character" w:styleId="Hyperlink">
+    <w:name w:val="Hyperlink"/>
+    <w:basedOn w:val="DefaultParagraphFont"/>
+    <w:uiPriority w:val="99"/>
+    <w:unhideWhenUsed/>
+    <w:rsid w:val="00990743"/>
+    <w:rPr>
+      <w:color w:val="0563C1" w:themeColor="hyperlink"/>
+      <w:u w:val="single"/>
+    </w:rPr>
+  </w:style>
+  <w:style w:type="character" w:styleId="UnresolvedMention">
+    <w:name w:val="Unresolved Mention"/>
+    <w:basedOn w:val="DefaultParagraphFont"/>
+    <w:uiPriority w:val="99"/>
+    <w:rsid w:val="00990743"/>
+    <w:rPr>
+      <w:color w:val="605E5C"/>
+      <w:shd w:val="clear" w:color="auto" w:fill="E1DFDD"/>
+    </w:rPr>
+  </w:style>
 </w:styles>
 </file>
 

</xml_diff>